<commit_message>
adding formating/referancing for migration report
</commit_message>
<xml_diff>
--- a/Humanities/History/Migration/HASS Report Template.docx
+++ b/Humanities/History/Migration/HASS Report Template.docx
@@ -14,7 +14,7 @@
           <w:bottom w:w="0" w:type="dxa"/>
           <w:right w:w="108" w:type="dxa"/>
         </w:tblCellMar>
-        <w:tblLook w:val="04a0" w:noHBand="0" w:noVBand="1" w:firstColumn="1" w:lastRow="0" w:lastColumn="0" w:firstRow="1"/>
+        <w:tblLook w:firstRow="1" w:noVBand="1" w:lastRow="0" w:firstColumn="1" w:lastColumn="0" w:noHBand="0" w:val="04a0"/>
       </w:tblPr>
       <w:tblGrid>
         <w:gridCol w:w="9026"/>
@@ -42,7 +42,7 @@
             </w:pPr>
             <w:sdt>
               <w:sdtPr>
-                <w:id w:val="444940395"/>
+                <w:id w:val="1182305166"/>
                 <w:dataBinding w:prefixMappings="xmlns:ns0='http://schemas.openxmlformats.org/officeDocument/2006/extended-properties'" w:xpath="/ns0:Properties[1]/ns0:Company[1]" w:storeItemID="{6668398D-A668-4E3E-A5EB-62B293D839F1}"/>
                 <w:placeholder>
                   <w:docPart w:val="1E2C8F3720374DB499D7E6214B5EB372"/>
@@ -90,7 +90,7 @@
             </w:pPr>
             <w:sdt>
               <w:sdtPr>
-                <w:id w:val="257883171"/>
+                <w:id w:val="2008320068"/>
                 <w:dataBinding w:prefixMappings="xmlns:ns0='http://schemas.openxmlformats.org/package/2006/metadata/core-properties' xmlns:ns1='http://purl.org/dc/elements/1.1/'" w:xpath="/ns0:coreProperties[1]/ns1:title[1]" w:storeItemID="{6C3C8BC8-F283-45AE-878A-BAB7291924A1}"/>
                 <w:placeholder>
                   <w:docPart w:val="6591488986E546178D3C6BEC7A318B3A"/>
@@ -135,7 +135,7 @@
             </w:pPr>
             <w:sdt>
               <w:sdtPr>
-                <w:id w:val="256303073"/>
+                <w:id w:val="953025254"/>
                 <w:dataBinding w:prefixMappings="xmlns:ns0='http://schemas.openxmlformats.org/package/2006/metadata/core-properties' xmlns:ns1='http://purl.org/dc/elements/1.1/'" w:xpath="/ns0:coreProperties[1]/ns1:subject[1]" w:storeItemID="{6C3C8BC8-F283-45AE-878A-BAB7291924A1}"/>
                 <w:placeholder>
                   <w:docPart w:val="8B5C937F2F2A447F995C0EE252EDA21A"/>
@@ -241,7 +241,7 @@
                 <w:bottom w:w="0" w:type="dxa"/>
                 <w:right w:w="108" w:type="dxa"/>
               </w:tblCellMar>
-              <w:tblLook w:val="04a0" w:noHBand="0" w:noVBand="1" w:firstColumn="1" w:lastRow="0" w:lastColumn="0" w:firstRow="1"/>
+              <w:tblLook w:firstRow="1" w:noVBand="1" w:lastRow="0" w:firstColumn="1" w:lastColumn="0" w:noHBand="0" w:val="04a0"/>
             </w:tblPr>
             <w:tblGrid>
               <w:gridCol w:w="2126"/>
@@ -755,28 +755,6 @@
     <w:p>
       <w:pPr>
         <w:pStyle w:val="Normal"/>
-        <w:rPr/>
-      </w:pPr>
-      <w:bookmarkStart w:id="0" w:name="_Toc504131359"/>
-      <w:bookmarkStart w:id="1" w:name="_Toc521851202"/>
-      <w:bookmarkStart w:id="2" w:name="_Toc521851133"/>
-      <w:bookmarkStart w:id="3" w:name="_Toc521851059"/>
-      <w:r>
-        <w:rPr/>
-        <w:t>Table of Contents</w:t>
-      </w:r>
-      <w:bookmarkEnd w:id="0"/>
-      <w:bookmarkEnd w:id="1"/>
-      <w:bookmarkEnd w:id="2"/>
-      <w:bookmarkEnd w:id="3"/>
-      <w:r>
-        <w:rPr/>
-        <w:t xml:space="preserve"> (update this title to have the same style heading as your subheadings – do this only when you have completed everything else!)</w:t>
-      </w:r>
-    </w:p>
-    <w:p>
-      <w:pPr>
-        <w:pStyle w:val="Normal"/>
         <w:rPr>
           <w:lang w:val="en-AU"/>
         </w:rPr>
@@ -1239,8 +1217,8 @@
           <w:szCs w:val="28"/>
         </w:rPr>
       </w:pPr>
-      <w:bookmarkStart w:id="4" w:name="_Toc504131360"/>
-      <w:bookmarkStart w:id="5" w:name="_Toc504131065"/>
+      <w:bookmarkStart w:id="0" w:name="_Toc504131065"/>
+      <w:bookmarkStart w:id="1" w:name="_Toc504131360"/>
       <w:r>
         <w:rPr>
           <w:rFonts w:cs="Calibri" w:cstheme="minorHAnsi"/>
@@ -1252,8 +1230,8 @@
         </w:rPr>
         <w:t xml:space="preserve">Migration Experiences – </w:t>
       </w:r>
-      <w:bookmarkEnd w:id="4"/>
-      <w:bookmarkEnd w:id="5"/>
+      <w:bookmarkEnd w:id="0"/>
+      <w:bookmarkEnd w:id="1"/>
       <w:r>
         <w:rPr>
           <w:rFonts w:cs="Calibri" w:cstheme="minorHAnsi"/>
@@ -1265,6 +1243,7 @@
         </w:rPr>
         <w:t>Britain</w:t>
       </w:r>
+      <w:bookmarkStart w:id="2" w:name="_Toc504131361"/>
     </w:p>
     <w:p>
       <w:pPr>
@@ -1274,122 +1253,54 @@
           <w:lang w:val="en-AU"/>
         </w:rPr>
       </w:pPr>
+      <w:bookmarkStart w:id="3" w:name="_Toc73441778"/>
       <w:r>
         <w:rPr>
           <w:rFonts w:cs="Calibri Light" w:cstheme="majorHAnsi"/>
           <w:lang w:val="en-AU"/>
         </w:rPr>
-      </w:r>
-      <w:bookmarkStart w:id="6" w:name="_Toc504131361"/>
-      <w:bookmarkStart w:id="7" w:name="_Toc504131361"/>
+        <w:t>1.0 Background / Introduction</w:t>
+      </w:r>
+      <w:bookmarkEnd w:id="3"/>
+      <w:r>
+        <w:rPr>
+          <w:rFonts w:cs="Calibri Light" w:cstheme="majorHAnsi"/>
+          <w:lang w:val="en-AU"/>
+        </w:rPr>
+        <w:t xml:space="preserve"> </w:t>
+      </w:r>
+      <w:bookmarkEnd w:id="2"/>
+    </w:p>
+    <w:p>
+      <w:pPr>
+        <w:pStyle w:val="Normal"/>
+        <w:spacing w:lineRule="auto" w:line="360"/>
+        <w:rPr>
+          <w:rFonts w:ascii="Calibri" w:hAnsi="Calibri"/>
+          <w:sz w:val="24"/>
+          <w:szCs w:val="24"/>
+        </w:rPr>
+      </w:pPr>
+      <w:r>
+        <w:rPr>
+          <w:rFonts w:cs="Calibri" w:ascii="Calibri" w:hAnsi="Calibri" w:cstheme="minorHAnsi"/>
+          <w:sz w:val="24"/>
+          <w:szCs w:val="24"/>
+          <w:lang w:val="en-AU"/>
+        </w:rPr>
+        <w:t xml:space="preserve">After the end of World War II, many people in Europe became impoverished and went in search of a better life elsewhere, causing a large increase in migration during this time. At the same time, Australia’s first minister for immigration Arthur Caldwell saw Australia’s military weakness after the bombing of Darwin from the imperial Japanese and devised a policy titled “populate or perish” (Carrodus et al., 2012). This implied that the Australia is weak to a military invasion and that we must increase the population or face military takeover. Some of this would come in the form of the “baby boom”, a time when the birth-rates were exceptionally high and a substantial large increase in migration where it was planned to increase the population by 1% through migration alone. This was thought to increase Australia’s odds of survival against military conflict like the bombings of Darwin. During this period of after World War II Australia’s migration policies continued the trend of prioritising British citizens but the government desperate for migrants and wanting to increase its humanitarian standing on the world stage also started accepted refugees from European countries devastated by the effects of World War II. These British migrants who made up a majority of the total migrants had a significant impact on the Australian workforce in post-World War II society and succeeded in for filling the “populate or perish policy”. </w:t>
+      </w:r>
     </w:p>
     <w:p>
       <w:pPr>
         <w:pStyle w:val="Heading2"/>
+        <w:spacing w:lineRule="auto" w:line="360"/>
         <w:rPr>
           <w:rFonts w:cs="Calibri Light" w:cstheme="majorHAnsi"/>
           <w:lang w:val="en-AU"/>
         </w:rPr>
       </w:pPr>
-      <w:bookmarkStart w:id="8" w:name="_Toc73441778"/>
-      <w:r>
-        <w:rPr>
-          <w:rFonts w:cs="Calibri Light" w:cstheme="majorHAnsi"/>
-          <w:lang w:val="en-AU"/>
-        </w:rPr>
-        <w:t>1.0 Background / Introduction</w:t>
-      </w:r>
-      <w:bookmarkEnd w:id="8"/>
-      <w:r>
-        <w:rPr>
-          <w:rFonts w:cs="Calibri Light" w:cstheme="majorHAnsi"/>
-          <w:lang w:val="en-AU"/>
-        </w:rPr>
-        <w:t xml:space="preserve"> </w:t>
-      </w:r>
-      <w:bookmarkEnd w:id="7"/>
-    </w:p>
-    <w:p>
-      <w:pPr>
-        <w:pStyle w:val="Normal"/>
-        <w:rPr>
-          <w:rFonts w:cs="Calibri" w:cstheme="minorHAnsi"/>
-          <w:lang w:val="en-AU"/>
-        </w:rPr>
-      </w:pPr>
-      <w:r>
-        <w:rPr>
-          <w:rFonts w:cs="Calibri" w:cstheme="minorHAnsi"/>
-          <w:lang w:val="en-AU"/>
-        </w:rPr>
-        <w:t xml:space="preserve">After the end of World War II many people in Europe became impoverished and went in search of a better life elsewhere causing a large increase in migration during this time. At the same time Australia’s first minister for immigration Arthur Calwell saw Australia’s military weakness after the bombing of Darwin from the imperial Japanese and devised a policy titled “populate of perish” </w:t>
-      </w:r>
-      <w:bookmarkStart w:id="9" w:name="js-intext-string-0"/>
-      <w:bookmarkEnd w:id="9"/>
-      <w:r>
-        <w:rPr>
-          <w:rFonts w:cs="Calibri" w:cstheme="minorHAnsi"/>
-          <w:color w:val="000000"/>
-          <w:lang w:val="en-AU"/>
-        </w:rPr>
-        <w:t>(Carrodus et al., 2012)</w:t>
-      </w:r>
-      <w:r>
-        <w:rPr>
-          <w:rFonts w:cs="Calibri" w:cstheme="minorHAnsi"/>
-          <w:lang w:val="en-AU"/>
-        </w:rPr>
-        <w:t xml:space="preserve">. This implied that the Australia is weak to a military invasion and that we must increase the population or face military takeover. Some of this would come in the form of the “baby boom”, a time where the birth-rates were exceptionally high and a substantial large increase in migration where it was planned to increase the population by 1% through migration alone. This was thought to increase Australia’s odds of survival against military conflict like the bombings of Darwin. During this period of after World War II Australia’s migration policies continued the trend of prioritising British citizens but the government desperate for migrants and wanting to increase its humanitarian standing on the world stage also started accepted refugees from European countries devastated by the effects of World War II. These British migrants who made up a majority of the total migrants had a significant impact of the Australian workforce in post-World War II society and succeeded in for filling the “populate or perish policy”. </w:t>
-      </w:r>
-    </w:p>
-    <w:p>
-      <w:pPr>
-        <w:pStyle w:val="Normal"/>
-        <w:rPr>
-          <w:rFonts w:ascii="Calibri Light" w:hAnsi="Calibri Light" w:cs="Calibri Light" w:asciiTheme="majorHAnsi" w:cstheme="majorHAnsi" w:hAnsiTheme="majorHAnsi"/>
-          <w:lang w:val="en-AU"/>
-        </w:rPr>
-      </w:pPr>
-      <w:r>
-        <w:rPr>
-          <w:rFonts w:cs="Calibri Light" w:cstheme="majorHAnsi" w:ascii="Calibri Light" w:hAnsi="Calibri Light"/>
-          <w:lang w:val="en-AU"/>
-        </w:rPr>
-      </w:r>
-    </w:p>
-    <w:p>
-      <w:pPr>
-        <w:pStyle w:val="Heading2"/>
-        <w:rPr>
-          <w:rFonts w:cs="Calibri Light" w:cstheme="majorHAnsi"/>
-          <w:lang w:val="en-AU"/>
-        </w:rPr>
-      </w:pPr>
-      <w:bookmarkStart w:id="10" w:name="_Toc73441779"/>
-      <w:r>
-        <w:rPr>
-          <w:rFonts w:cs="Calibri Light" w:cstheme="majorHAnsi"/>
-          <w:lang w:val="en-AU"/>
-        </w:rPr>
-        <w:t>2.0 Factors that encouraged the British to immigrate</w:t>
-      </w:r>
-      <w:bookmarkEnd w:id="10"/>
-      <w:r>
-        <w:rPr>
-          <w:rFonts w:cs="Calibri Light" w:cstheme="majorHAnsi"/>
-          <w:lang w:val="en-AU"/>
-        </w:rPr>
-        <w:t xml:space="preserve"> to Australia</w:t>
-      </w:r>
-    </w:p>
-    <w:p>
-      <w:pPr>
-        <w:pStyle w:val="Normal"/>
-        <w:rPr>
-          <w:rFonts w:cs="Calibri" w:cstheme="minorHAnsi"/>
-          <w:lang w:val="en-AU"/>
-        </w:rPr>
-      </w:pPr>
+      <w:bookmarkStart w:id="6" w:name="_Toc73441779"/>
       <w:r>
         <mc:AlternateContent>
           <mc:Choice Requires="wps">
@@ -1397,12 +1308,12 @@
               <wp:anchor behindDoc="0" distT="0" distB="0" distL="0" distR="0" simplePos="0" locked="0" layoutInCell="0" allowOverlap="1" relativeHeight="2">
                 <wp:simplePos x="0" y="0"/>
                 <wp:positionH relativeFrom="column">
-                  <wp:posOffset>4046855</wp:posOffset>
+                  <wp:posOffset>4061460</wp:posOffset>
                 </wp:positionH>
                 <wp:positionV relativeFrom="paragraph">
-                  <wp:posOffset>104775</wp:posOffset>
+                  <wp:posOffset>200025</wp:posOffset>
                 </wp:positionV>
-                <wp:extent cx="1691005" cy="2693670"/>
+                <wp:extent cx="1691005" cy="2931160"/>
                 <wp:effectExtent l="0" t="0" r="0" b="0"/>
                 <wp:wrapSquare wrapText="largest"/>
                 <wp:docPr id="1" name="Frame1"/>
@@ -1413,7 +1324,7 @@
                       <wps:spPr>
                         <a:xfrm>
                           <a:off x="0" y="0"/>
-                          <a:ext cx="1690920" cy="2693520"/>
+                          <a:ext cx="1690920" cy="2931120"/>
                         </a:xfrm>
                         <a:prstGeom prst="rect">
                           <a:avLst/>
@@ -1446,7 +1357,7 @@
                               <w:rPr/>
                               <w:drawing>
                                 <wp:inline distT="0" distB="0" distL="0" distR="0">
-                                  <wp:extent cx="1691005" cy="2274570"/>
+                                  <wp:extent cx="1691640" cy="2521585"/>
                                   <wp:effectExtent l="0" t="0" r="0" b="0"/>
                                   <wp:docPr id="3" name="Image1" descr=""/>
                                   <wp:cNvGraphicFramePr>
@@ -1470,7 +1381,7 @@
                                         <pic:spPr bwMode="auto">
                                           <a:xfrm>
                                             <a:off x="0" y="0"/>
-                                            <a:ext cx="1691005" cy="2274570"/>
+                                            <a:ext cx="1691640" cy="2521585"/>
                                           </a:xfrm>
                                           <a:prstGeom prst="rect">
                                             <a:avLst/>
@@ -1536,7 +1447,25 @@
                                 <w:sz w:val="16"/>
                                 <w:szCs w:val="16"/>
                               </w:rPr>
-                              <w:t>: Australia: Land of Tomorrow (reference)</w:t>
+                              <w:t xml:space="preserve">: Australia: Land of Tomorrow </w:t>
+                            </w:r>
+                            <w:bookmarkStart w:id="4" w:name="js-intext-string-13"/>
+                            <w:bookmarkEnd w:id="4"/>
+                            <w:r>
+                              <w:rPr>
+                                <w:color w:val="000000"/>
+                                <w:sz w:val="16"/>
+                                <w:szCs w:val="16"/>
+                              </w:rPr>
+                              <w:t>(Greenberg, 1948)</w:t>
+                            </w:r>
+                            <w:r>
+                              <w:rPr>
+                                <w:color w:val="000000"/>
+                                <w:sz w:val="24"/>
+                                <w:szCs w:val="24"/>
+                              </w:rPr>
+                              <w:t xml:space="preserve"> </w:t>
                             </w:r>
                           </w:p>
                         </w:txbxContent>
@@ -1552,7 +1481,7 @@
           </mc:Choice>
           <mc:Fallback>
             <w:pict>
-              <v:rect id="shape_0" ID="Frame1" path="m0,0l-2147483645,0l-2147483645,-2147483646l0,-2147483646xe" fillcolor="white" stroked="f" o:allowincell="f" style="position:absolute;margin-left:318.65pt;margin-top:8.25pt;width:133.1pt;height:212.05pt;mso-wrap-style:square;v-text-anchor:top">
+              <v:rect id="shape_0" ID="Frame1" path="m0,0l-2147483645,0l-2147483645,-2147483646l0,-2147483646xe" fillcolor="white" stroked="f" o:allowincell="f" style="position:absolute;margin-left:319.8pt;margin-top:15.75pt;width:133.1pt;height:230.75pt;mso-wrap-style:square;v-text-anchor:top">
                 <v:fill o:detectmouseclick="t" type="solid" color2="black"/>
                 <v:stroke color="#3465a4" joinstyle="round" endcap="flat"/>
                 <v:textbox>
@@ -1570,7 +1499,7 @@
                         <w:rPr/>
                         <w:drawing>
                           <wp:inline distT="0" distB="0" distL="0" distR="0">
-                            <wp:extent cx="1691005" cy="2274570"/>
+                            <wp:extent cx="1691640" cy="2521585"/>
                             <wp:effectExtent l="0" t="0" r="0" b="0"/>
                             <wp:docPr id="4" name="Image1" descr=""/>
                             <wp:cNvGraphicFramePr>
@@ -1594,7 +1523,7 @@
                                   <pic:spPr bwMode="auto">
                                     <a:xfrm>
                                       <a:off x="0" y="0"/>
-                                      <a:ext cx="1691005" cy="2274570"/>
+                                      <a:ext cx="1691640" cy="2521585"/>
                                     </a:xfrm>
                                     <a:prstGeom prst="rect">
                                       <a:avLst/>
@@ -1660,7 +1589,25 @@
                           <w:sz w:val="16"/>
                           <w:szCs w:val="16"/>
                         </w:rPr>
-                        <w:t>: Australia: Land of Tomorrow (reference)</w:t>
+                        <w:t xml:space="preserve">: Australia: Land of Tomorrow </w:t>
+                      </w:r>
+                      <w:bookmarkStart w:id="5" w:name="js-intext-string-13"/>
+                      <w:bookmarkEnd w:id="5"/>
+                      <w:r>
+                        <w:rPr>
+                          <w:color w:val="000000"/>
+                          <w:sz w:val="16"/>
+                          <w:szCs w:val="16"/>
+                        </w:rPr>
+                        <w:t>(Greenberg, 1948)</w:t>
+                      </w:r>
+                      <w:r>
+                        <w:rPr>
+                          <w:color w:val="000000"/>
+                          <w:sz w:val="24"/>
+                          <w:szCs w:val="24"/>
+                        </w:rPr>
+                        <w:t xml:space="preserve"> </w:t>
                       </w:r>
                     </w:p>
                   </w:txbxContent>
@@ -1673,10 +1620,156 @@
       </w:r>
       <w:r>
         <w:rPr>
+          <w:rFonts w:cs="Calibri Light" w:cstheme="majorHAnsi"/>
+          <w:lang w:val="en-AU"/>
+        </w:rPr>
+        <w:t>2.0 Factors that encouraged the British to immigrate</w:t>
+      </w:r>
+      <w:bookmarkEnd w:id="6"/>
+      <w:r>
+        <w:rPr>
+          <w:rFonts w:cs="Calibri Light" w:cstheme="majorHAnsi"/>
+          <w:lang w:val="en-AU"/>
+        </w:rPr>
+        <w:t xml:space="preserve"> to Australia</w:t>
+      </w:r>
+    </w:p>
+    <w:p>
+      <w:pPr>
+        <w:pStyle w:val="Normal"/>
+        <w:spacing w:lineRule="auto" w:line="360"/>
+        <w:rPr>
+          <w:sz w:val="24"/>
+          <w:szCs w:val="24"/>
+        </w:rPr>
+      </w:pPr>
+      <w:r>
+        <w:rPr>
           <w:rFonts w:cs="Calibri" w:cstheme="minorHAnsi"/>
-          <w:lang w:val="en-AU"/>
-        </w:rPr>
-        <w:t xml:space="preserve">During the time following World War II British citizens interested in migrating had many choices as to where they would they live. Popular Destinations included New Zealand, South Africa, Rhodesia–Nyasaland, the USA and Australia (migrationmuseum reference). All these places were interested in receiving migrants from Britain. Australia, to maximise the amount who chose it as their destination created many inventive campaigns to influence the potential migrant’s decision. These campaigns included bring out a Briton (1957), 10-pound poms (1945-1972) and other advertising in the form of posters placed in migrant centres (figure 1). There were many factors encouraging these people to migrate from Britain. They were typically families who were experiencing the aftereffects of World War II and wanted to move due to financial difficulties or simply wanted to experience something different from Britain. </w:t>
+          <w:sz w:val="24"/>
+          <w:szCs w:val="24"/>
+          <w:lang w:val="en-AU"/>
+        </w:rPr>
+        <w:t xml:space="preserve">During the time following World War II, British citizens interested in migrating had many choices as to where they would live. Popular Destinations included New Zealand, South Africa, Rhodesia–Nyasaland, the USA and Australia </w:t>
+      </w:r>
+      <w:bookmarkStart w:id="7" w:name="js-intext-string-1"/>
+      <w:bookmarkEnd w:id="7"/>
+      <w:r>
+        <w:rPr>
+          <w:rFonts w:cs="Calibri" w:cstheme="minorHAnsi"/>
+          <w:color w:val="000000"/>
+          <w:sz w:val="24"/>
+          <w:szCs w:val="24"/>
+          <w:lang w:val="en-AU"/>
+        </w:rPr>
+        <w:t>(Steeds, 2016)</w:t>
+      </w:r>
+      <w:r>
+        <w:rPr>
+          <w:rFonts w:cs="Calibri" w:cstheme="minorHAnsi"/>
+          <w:sz w:val="24"/>
+          <w:szCs w:val="24"/>
+          <w:lang w:val="en-AU"/>
+        </w:rPr>
+        <w:t xml:space="preserve"> . All these places were interested in receiving migrants from Britain. Australia, to maximise the amount who chose it as their destination, created many inventive campaigns to influence the potential migrant’s decision. These campaigns included bring out a Briton (1957), 10-pound poms (1945-1972) and other advertising in the form of posters placed in migrant centres (figure 1). There were many factors encouraging these people to migrate from Britain. They were typically families who were experiencing the aftereffects of World War II and wanted to move due to financial difficulties or simply wanted to experience something different from Britain. </w:t>
+      </w:r>
+    </w:p>
+    <w:p>
+      <w:pPr>
+        <w:pStyle w:val="Heading2"/>
+        <w:rPr>
+          <w:rFonts w:cs="Calibri Light" w:cstheme="majorHAnsi"/>
+          <w:lang w:val="en-AU"/>
+        </w:rPr>
+      </w:pPr>
+      <w:bookmarkStart w:id="8" w:name="_Toc73441780"/>
+      <w:r>
+        <w:rPr>
+          <w:rFonts w:cs="Calibri Light" w:cstheme="majorHAnsi"/>
+          <w:lang w:val="en-AU"/>
+        </w:rPr>
+        <w:t>3.0 Methods used by the British to immigrate</w:t>
+      </w:r>
+      <w:bookmarkEnd w:id="8"/>
+      <w:r>
+        <w:rPr>
+          <w:rFonts w:cs="Calibri Light" w:cstheme="majorHAnsi"/>
+          <w:lang w:val="en-AU"/>
+        </w:rPr>
+        <w:t xml:space="preserve"> </w:t>
+      </w:r>
+    </w:p>
+    <w:p>
+      <w:pPr>
+        <w:pStyle w:val="Normal"/>
+        <w:spacing w:lineRule="auto" w:line="360"/>
+        <w:rPr>
+          <w:rFonts w:ascii="Calibri" w:hAnsi="Calibri"/>
+          <w:sz w:val="24"/>
+          <w:szCs w:val="24"/>
+        </w:rPr>
+      </w:pPr>
+      <w:r>
+        <w:rPr>
+          <w:rFonts w:cs="Calibri" w:ascii="Calibri" w:hAnsi="Calibri" w:cstheme="minorHAnsi"/>
+          <w:sz w:val="24"/>
+          <w:szCs w:val="24"/>
+          <w:lang w:val="en-AU"/>
+        </w:rPr>
+        <w:t xml:space="preserve">Almost all migrants from Britain to Australia in after World War II travelled by boat. Immediately after the war, many migrants travelled on repurposed warships which were very crowded with relatively poor conditions </w:t>
+      </w:r>
+      <w:bookmarkStart w:id="9" w:name="js-intext-string-12"/>
+      <w:bookmarkEnd w:id="9"/>
+      <w:r>
+        <w:rPr>
+          <w:rFonts w:cs="Calibri" w:ascii="Calibri" w:hAnsi="Calibri" w:cstheme="minorHAnsi"/>
+          <w:color w:val="000000"/>
+          <w:sz w:val="24"/>
+          <w:szCs w:val="24"/>
+          <w:lang w:val="en-AU"/>
+        </w:rPr>
+        <w:t>("Journeys to Australia", 2022)</w:t>
+      </w:r>
+      <w:r>
+        <w:rPr>
+          <w:rFonts w:cs="Calibri" w:ascii="Calibri" w:hAnsi="Calibri" w:cstheme="minorHAnsi"/>
+          <w:sz w:val="24"/>
+          <w:szCs w:val="24"/>
+          <w:lang w:val="en-AU"/>
+        </w:rPr>
+        <w:t xml:space="preserve">. Later an industry consisting of different companies competing to gain customers created better conditions as the migrants now travelled on commercial passenger liners. The route taken by these ships also changed throughout the years. Initially they travelled via the Suez Channel in Egypt, then through the Indian Ocean to land in Western Australia. Later, a second route going around Cape Town in South Africa was established. Finally, many passenger liners started returning to Europe through the Panama Channel, thus making the journey go fully around the world to further tourist trade </w:t>
+      </w:r>
+      <w:bookmarkStart w:id="10" w:name="js-intext-string-11"/>
+      <w:bookmarkEnd w:id="10"/>
+      <w:r>
+        <w:rPr>
+          <w:rFonts w:cs="Calibri" w:ascii="Calibri" w:hAnsi="Calibri" w:cstheme="minorHAnsi"/>
+          <w:color w:val="000000"/>
+          <w:sz w:val="24"/>
+          <w:szCs w:val="24"/>
+          <w:lang w:val="en-AU"/>
+        </w:rPr>
+        <w:t>("Journeys to Australia", 2022).</w:t>
+      </w:r>
+    </w:p>
+    <w:p>
+      <w:pPr>
+        <w:pStyle w:val="Normal"/>
+        <w:spacing w:lineRule="auto" w:line="360"/>
+        <w:rPr>
+          <w:rFonts w:ascii="Calibri" w:hAnsi="Calibri" w:cs="Calibri Light" w:cstheme="majorHAnsi"/>
+          <w:sz w:val="24"/>
+          <w:szCs w:val="24"/>
+          <w:lang w:val="en-AU"/>
+        </w:rPr>
+      </w:pPr>
+      <w:r>
+        <w:rPr>
+          <w:rFonts w:cs="Calibri Light" w:cstheme="majorHAnsi" w:ascii="Calibri" w:hAnsi="Calibri"/>
+          <w:sz w:val="24"/>
+          <w:szCs w:val="24"/>
+          <w:lang w:val="en-AU"/>
+        </w:rPr>
       </w:r>
     </w:p>
     <w:p>
@@ -1696,6 +1789,67 @@
     </w:p>
     <w:p>
       <w:pPr>
+        <w:pStyle w:val="Heading2"/>
+        <w:rPr>
+          <w:rFonts w:cs="Calibri Light" w:cstheme="majorHAnsi"/>
+          <w:lang w:val="en-AU"/>
+        </w:rPr>
+      </w:pPr>
+      <w:bookmarkStart w:id="11" w:name="_Toc73441781"/>
+      <w:r>
+        <w:rPr>
+          <w:rFonts w:cs="Calibri Light" w:cstheme="majorHAnsi"/>
+          <w:lang w:val="en-AU"/>
+        </w:rPr>
+        <w:t xml:space="preserve">4.0 Events that represent changes and continuities for </w:t>
+      </w:r>
+      <w:bookmarkEnd w:id="11"/>
+      <w:r>
+        <w:rPr>
+          <w:rFonts w:cs="Calibri Light" w:cstheme="majorHAnsi"/>
+          <w:lang w:val="en-AU"/>
+        </w:rPr>
+        <w:t>British Migrants</w:t>
+      </w:r>
+    </w:p>
+    <w:p>
+      <w:pPr>
+        <w:pStyle w:val="Normal"/>
+        <w:spacing w:lineRule="auto" w:line="360"/>
+        <w:rPr>
+          <w:rFonts w:ascii="Calibri" w:hAnsi="Calibri" w:cs="Calibri Light" w:cstheme="majorHAnsi"/>
+          <w:sz w:val="24"/>
+          <w:szCs w:val="24"/>
+          <w:lang w:val="en-AU"/>
+        </w:rPr>
+      </w:pPr>
+      <w:r>
+        <w:rPr>
+          <w:rFonts w:cs="Calibri Light" w:cstheme="majorHAnsi" w:ascii="Calibri" w:hAnsi="Calibri"/>
+          <w:sz w:val="24"/>
+          <w:szCs w:val="24"/>
+          <w:lang w:val="en-AU"/>
+        </w:rPr>
+        <w:t xml:space="preserve">Life in Australia for British migrants differed greatly from life in their home country. Australia was less crowded, warmer and had many cultural differences from Britain. Although it had these differences, it was more similar to Britain socially than other potential migrant destinations. This was because it had been until recently a British colony and still had a heavy British influence and heritage. Initially, when migrants arrived in Australia, they stayed in hostels before the immigration office found them suitable housing and employment. Although there was an abundance of work in Australia at the time, many skilled workers found it difficult to find work suited to their abilities. This was rarely a large issue because many migrants were usually unemployed when they left Britain, so having any employment meant a large increase in their and their families financial position. </w:t>
+      </w:r>
+    </w:p>
+    <w:p>
+      <w:pPr>
+        <w:pStyle w:val="Normal"/>
+        <w:rPr>
+          <w:rFonts w:ascii="Calibri" w:hAnsi="Calibri" w:cs="Calibri Light" w:cstheme="majorHAnsi"/>
+          <w:lang w:val="en-AU"/>
+        </w:rPr>
+      </w:pPr>
+      <w:r>
+        <w:rPr>
+          <w:rFonts w:cs="Calibri Light" w:cstheme="majorHAnsi" w:ascii="Calibri" w:hAnsi="Calibri"/>
+          <w:lang w:val="en-AU"/>
+        </w:rPr>
+      </w:r>
+    </w:p>
+    <w:p>
+      <w:pPr>
         <w:pStyle w:val="Normal"/>
         <w:rPr>
           <w:rFonts w:ascii="Calibri Light" w:hAnsi="Calibri Light" w:cs="Calibri Light" w:asciiTheme="majorHAnsi" w:cstheme="majorHAnsi" w:hAnsiTheme="majorHAnsi"/>
@@ -1717,419 +1871,131 @@
           <w:lang w:val="en-AU"/>
         </w:rPr>
       </w:pPr>
-      <w:bookmarkStart w:id="11" w:name="_Toc73441780"/>
+      <w:bookmarkStart w:id="12" w:name="_Toc73441782"/>
       <w:r>
         <w:rPr>
           <w:rFonts w:cs="Calibri Light" w:cstheme="majorHAnsi"/>
           <w:lang w:val="en-AU"/>
         </w:rPr>
-        <w:t>3.0 Methods used by the British to immigrate</w:t>
-      </w:r>
-      <w:bookmarkEnd w:id="11"/>
-      <w:r>
+        <w:t>5.0 Contribution and overall significance of British immigrants</w:t>
+      </w:r>
+      <w:bookmarkEnd w:id="12"/>
+    </w:p>
+    <w:p>
+      <w:pPr>
+        <w:pStyle w:val="Normal"/>
+        <w:spacing w:lineRule="auto" w:line="360"/>
+        <w:rPr>
+          <w:rFonts w:ascii="Calibri" w:hAnsi="Calibri"/>
+          <w:sz w:val="24"/>
+          <w:szCs w:val="24"/>
+        </w:rPr>
+      </w:pPr>
+      <w:r>
+        <w:rPr>
+          <w:rFonts w:cs="Calibri" w:ascii="Calibri" w:hAnsi="Calibri" w:cstheme="minorHAnsi"/>
+          <w:sz w:val="24"/>
+          <w:szCs w:val="24"/>
+          <w:lang w:val="en-AU"/>
+        </w:rPr>
+        <w:t xml:space="preserve">Migrants from Britain and other European countries meant there were more people to fill jobs created by the government and jobs whose workers were lost fighting in World War II. This bolstered the Australian labour force </w:t>
+      </w:r>
+      <w:bookmarkStart w:id="13" w:name="js-intext-string-0"/>
+      <w:bookmarkEnd w:id="13"/>
+      <w:r>
+        <w:rPr>
+          <w:rFonts w:cs="Calibri" w:ascii="Calibri" w:hAnsi="Calibri" w:cstheme="minorHAnsi"/>
+          <w:color w:val="000000"/>
+          <w:sz w:val="24"/>
+          <w:szCs w:val="24"/>
+        </w:rPr>
+        <w:t>("1945 – 1965 Australia's migration history timeline", 2010)</w:t>
+      </w:r>
+      <w:r>
+        <w:rPr>
+          <w:rFonts w:cs="Calibri" w:ascii="Calibri" w:hAnsi="Calibri" w:cstheme="minorHAnsi"/>
+          <w:sz w:val="24"/>
+          <w:szCs w:val="24"/>
+          <w:lang w:val="en-AU"/>
+        </w:rPr>
+        <w:t xml:space="preserve">. Before they become citizens (which required staying in Australia for at least two years) most migrants worked in government projects or became factory workers. A large government project which gave many migrants work at the time was the Snowy Mountains Hydro Electric scheme. Without these migrants, the hydroelectric plant may not have been built nearly as quickly, if at all. After the two years these migrants spent in government programs, they became Australian citizens and were free to work and live anywhere in Australia they wanted to. Just Arthur Calwell’s policy stated, Australia was much better off after accepting these migrants, and the economy grew substantial as a result. </w:t>
+      </w:r>
+    </w:p>
+    <w:p>
+      <w:pPr>
+        <w:pStyle w:val="Normal"/>
+        <w:rPr>
+          <w:rFonts w:ascii="Calibri" w:hAnsi="Calibri" w:cs="Calibri Light" w:cstheme="majorHAnsi"/>
+          <w:lang w:val="en-AU"/>
+        </w:rPr>
+      </w:pPr>
+      <w:r>
+        <w:rPr>
+          <w:rFonts w:cs="Calibri Light" w:cstheme="majorHAnsi" w:ascii="Calibri" w:hAnsi="Calibri"/>
+          <w:lang w:val="en-AU"/>
+        </w:rPr>
+      </w:r>
+    </w:p>
+    <w:p>
+      <w:pPr>
+        <w:pStyle w:val="Normal"/>
+        <w:rPr>
+          <w:rFonts w:ascii="Calibri Light" w:hAnsi="Calibri Light" w:cs="Calibri Light" w:asciiTheme="majorHAnsi" w:cstheme="majorHAnsi" w:hAnsiTheme="majorHAnsi"/>
+          <w:lang w:val="en-AU"/>
+        </w:rPr>
+      </w:pPr>
+      <w:r>
+        <w:rPr>
+          <w:rFonts w:cs="Calibri Light" w:cstheme="majorHAnsi" w:ascii="Calibri Light" w:hAnsi="Calibri Light"/>
+          <w:lang w:val="en-AU"/>
+        </w:rPr>
+      </w:r>
+    </w:p>
+    <w:p>
+      <w:pPr>
+        <w:pStyle w:val="Heading2"/>
         <w:rPr>
           <w:rFonts w:cs="Calibri Light" w:cstheme="majorHAnsi"/>
           <w:lang w:val="en-AU"/>
         </w:rPr>
-        <w:t xml:space="preserve"> </w:t>
-      </w:r>
-    </w:p>
-    <w:p>
-      <w:pPr>
-        <w:pStyle w:val="Normal"/>
-        <w:rPr>
-          <w:rFonts w:cs="Calibri" w:cstheme="minorHAnsi"/>
-          <w:lang w:val="en-AU"/>
-        </w:rPr>
-      </w:pPr>
-      <w:r>
-        <w:rPr>
-          <w:rFonts w:cs="Calibri" w:cstheme="minorHAnsi"/>
-          <w:lang w:val="en-AU"/>
-        </w:rPr>
-        <w:t>Almost all migrants from Britain to Australia in after World War II travelled by boat . Immediately after the war many migrants travelled on repurposed warships which were very crowded with relatively poor conditions (Journeys to Australia reference).  Later an industry consisting of different companies competing to gain customers created better conditions as the migrants now travelled on commercial passenger liners. The route taken by these ships also changed throughout the years. Initially they travelled via the Suez Channel in Egypt then through the Indian ocean to land in western Australia. Later a second route going around Cape Town in South Africa was established. Finally many passenger liners started returning to Europe through the Panama Channel thus making the  journey go fully around the world to further tourist trade (Journeys to aus reference).</w:t>
-      </w:r>
-    </w:p>
-    <w:p>
-      <w:pPr>
-        <w:pStyle w:val="Normal"/>
-        <w:rPr>
-          <w:rFonts w:ascii="Calibri Light" w:hAnsi="Calibri Light" w:cs="Calibri Light" w:asciiTheme="majorHAnsi" w:cstheme="majorHAnsi" w:hAnsiTheme="majorHAnsi"/>
-          <w:lang w:val="en-AU"/>
-        </w:rPr>
-      </w:pPr>
-      <w:r>
-        <w:rPr>
-          <w:rFonts w:cs="Calibri Light" w:cstheme="majorHAnsi" w:ascii="Calibri Light" w:hAnsi="Calibri Light"/>
-          <w:lang w:val="en-AU"/>
-        </w:rPr>
-      </w:r>
-    </w:p>
-    <w:p>
-      <w:pPr>
-        <w:pStyle w:val="Normal"/>
-        <w:rPr>
-          <w:rFonts w:ascii="Calibri Light" w:hAnsi="Calibri Light" w:cs="Calibri Light" w:asciiTheme="majorHAnsi" w:cstheme="majorHAnsi" w:hAnsiTheme="majorHAnsi"/>
-          <w:lang w:val="en-AU"/>
-        </w:rPr>
-      </w:pPr>
-      <w:r>
-        <w:rPr>
-          <w:rFonts w:cs="Calibri Light" w:cstheme="majorHAnsi" w:ascii="Calibri Light" w:hAnsi="Calibri Light"/>
-          <w:lang w:val="en-AU"/>
-        </w:rPr>
+      </w:pPr>
+      <w:bookmarkStart w:id="14" w:name="_Toc73441783"/>
+      <w:r>
+        <w:rPr>
+          <w:rFonts w:cs="Calibri Light" w:cstheme="majorHAnsi"/>
+          <w:lang w:val="en-AU"/>
+        </w:rPr>
+        <w:t>6.0 Conclusion</w:t>
+      </w:r>
+      <w:bookmarkEnd w:id="14"/>
+    </w:p>
+    <w:p>
+      <w:pPr>
+        <w:pStyle w:val="Normal"/>
+        <w:spacing w:lineRule="auto" w:line="360"/>
+        <w:rPr>
+          <w:rFonts w:ascii="Calibri" w:hAnsi="Calibri"/>
+          <w:sz w:val="24"/>
+          <w:szCs w:val="24"/>
+        </w:rPr>
+      </w:pPr>
+      <w:r>
+        <w:rPr>
+          <w:rFonts w:cs="Calibri Light" w:ascii="Calibri" w:hAnsi="Calibri" w:cstheme="majorHAnsi"/>
+          <w:sz w:val="24"/>
+          <w:szCs w:val="24"/>
+          <w:lang w:val="en-AU"/>
+        </w:rPr>
+        <w:t xml:space="preserve">In conclusion, British Migrants helped develop Australian society into what it is today by and succeeded in fulfilling the “populate or perish” policy. They did this by bolstering the workforce during a time of worker shortage, helping build many government projects at the time. </w:t>
+      </w:r>
+      <w:r>
+        <w:br w:type="page"/>
       </w:r>
     </w:p>
     <w:p>
       <w:pPr>
         <w:pStyle w:val="Heading2"/>
         <w:rPr>
-          <w:rFonts w:cs="Calibri Light" w:cstheme="majorHAnsi"/>
-          <w:lang w:val="en-AU"/>
-        </w:rPr>
-      </w:pPr>
-      <w:bookmarkStart w:id="12" w:name="_Toc73441781"/>
-      <w:r>
-        <w:rPr>
-          <w:rFonts w:cs="Calibri Light" w:cstheme="majorHAnsi"/>
-          <w:lang w:val="en-AU"/>
-        </w:rPr>
-        <w:t xml:space="preserve">4.0 Events that represent changes and continuities for </w:t>
-      </w:r>
-      <w:bookmarkEnd w:id="12"/>
-      <w:r>
-        <w:rPr>
-          <w:rFonts w:cs="Calibri Light" w:cstheme="majorHAnsi"/>
-          <w:lang w:val="en-AU"/>
-        </w:rPr>
-        <w:t>British Migrants</w:t>
-      </w:r>
-    </w:p>
-    <w:p>
-      <w:pPr>
-        <w:pStyle w:val="Normal"/>
-        <w:rPr>
-          <w:rFonts w:ascii="Calibri" w:hAnsi="Calibri"/>
-        </w:rPr>
-      </w:pPr>
-      <w:r>
-        <w:rPr>
-          <w:rFonts w:cs="Calibri Light" w:ascii="Calibri" w:hAnsi="Calibri" w:cstheme="majorHAnsi"/>
-          <w:lang w:val="en-AU"/>
-        </w:rPr>
-        <w:t xml:space="preserve">Life in Australia for British migrants differed greatly from life in their home country. Australia was less crowded, warmer and and had many cultural difference from Britain. Although it had these differences it was more similar to Britain socially than other potential migrant destinations. This was because it had been until recently a British colony and still had a heavy British influence and heritage. Initially, when migrants arrived in Australia they stayed in hostels before the immigration office found them suitable housing and employment. Although there was an abundance of work in Australia at time many skilled workers found it difficult to find work suited to their abilities. This was rarely a large issue because many migrants were </w:t>
-      </w:r>
-      <w:r>
-        <w:rPr>
-          <w:rFonts w:cs="Calibri Light" w:ascii="Calibri" w:hAnsi="Calibri" w:cstheme="majorHAnsi"/>
-          <w:lang w:val="en-AU"/>
-        </w:rPr>
-        <w:t xml:space="preserve">usually </w:t>
-      </w:r>
-      <w:r>
-        <w:rPr>
-          <w:rFonts w:cs="Calibri Light" w:ascii="Calibri" w:hAnsi="Calibri" w:cstheme="majorHAnsi"/>
-          <w:lang w:val="en-AU"/>
-        </w:rPr>
-        <w:t xml:space="preserve">unemployed when they left Britain so having any employment meant a </w:t>
-      </w:r>
-      <w:r>
-        <w:rPr>
-          <w:rFonts w:cs="Calibri Light" w:ascii="Calibri" w:hAnsi="Calibri" w:cstheme="majorHAnsi"/>
-          <w:lang w:val="en-AU"/>
-        </w:rPr>
-        <w:t>large increase in their and their families financial position.</w:t>
-      </w:r>
-    </w:p>
-    <w:p>
-      <w:pPr>
-        <w:pStyle w:val="Normal"/>
-        <w:rPr>
-          <w:rFonts w:ascii="Calibri" w:hAnsi="Calibri" w:cs="Calibri Light" w:cstheme="majorHAnsi"/>
-          <w:lang w:val="en-AU"/>
-        </w:rPr>
-      </w:pPr>
-      <w:r>
-        <w:rPr>
-          <w:rFonts w:cs="Calibri Light" w:cstheme="majorHAnsi" w:ascii="Calibri" w:hAnsi="Calibri"/>
-          <w:lang w:val="en-AU"/>
-        </w:rPr>
-      </w:r>
-    </w:p>
-    <w:p>
-      <w:pPr>
-        <w:pStyle w:val="Normal"/>
-        <w:rPr>
-          <w:rFonts w:ascii="Calibri Light" w:hAnsi="Calibri Light" w:cs="Calibri Light" w:asciiTheme="majorHAnsi" w:cstheme="majorHAnsi" w:hAnsiTheme="majorHAnsi"/>
-          <w:lang w:val="en-AU"/>
-        </w:rPr>
-      </w:pPr>
-      <w:r>
-        <w:rPr>
-          <w:rFonts w:cs="Calibri Light" w:cstheme="majorHAnsi" w:ascii="Calibri Light" w:hAnsi="Calibri Light"/>
-          <w:lang w:val="en-AU"/>
-        </w:rPr>
-      </w:r>
-    </w:p>
-    <w:p>
-      <w:pPr>
-        <w:pStyle w:val="Normal"/>
-        <w:rPr>
-          <w:rFonts w:ascii="Calibri Light" w:hAnsi="Calibri Light" w:cs="Calibri Light" w:asciiTheme="majorHAnsi" w:cstheme="majorHAnsi" w:hAnsiTheme="majorHAnsi"/>
-          <w:lang w:val="en-AU"/>
-        </w:rPr>
-      </w:pPr>
-      <w:r>
-        <w:rPr>
-          <w:rFonts w:cs="Calibri Light" w:cstheme="majorHAnsi" w:ascii="Calibri Light" w:hAnsi="Calibri Light"/>
-          <w:lang w:val="en-AU"/>
-        </w:rPr>
-      </w:r>
-    </w:p>
-    <w:p>
-      <w:pPr>
-        <w:pStyle w:val="Heading2"/>
-        <w:rPr>
-          <w:rFonts w:cs="Calibri Light" w:cstheme="majorHAnsi"/>
-          <w:lang w:val="en-AU"/>
-        </w:rPr>
-      </w:pPr>
-      <w:bookmarkStart w:id="13" w:name="_Toc73441782"/>
-      <w:r>
-        <w:rPr>
-          <w:rFonts w:cs="Calibri Light" w:cstheme="majorHAnsi"/>
-          <w:lang w:val="en-AU"/>
-        </w:rPr>
-        <w:t xml:space="preserve">5.0 Contribution and overall significance of </w:t>
-      </w:r>
-      <w:r>
-        <w:rPr>
-          <w:rFonts w:cs="Calibri Light" w:cstheme="majorHAnsi"/>
-          <w:lang w:val="en-AU"/>
-        </w:rPr>
-        <w:t>British</w:t>
-      </w:r>
-      <w:r>
-        <w:rPr>
-          <w:rFonts w:cs="Calibri Light" w:cstheme="majorHAnsi"/>
-          <w:lang w:val="en-AU"/>
-        </w:rPr>
-        <w:t xml:space="preserve"> immigrants</w:t>
-      </w:r>
-      <w:bookmarkEnd w:id="13"/>
-    </w:p>
-    <w:p>
-      <w:pPr>
-        <w:pStyle w:val="Normal"/>
-        <w:rPr>
-          <w:rFonts w:cs="Calibri Light" w:cstheme="majorHAnsi"/>
-          <w:lang w:val="en-AU"/>
-        </w:rPr>
-      </w:pPr>
-      <w:r>
-        <w:rPr>
-          <w:rFonts w:cs="Calibri Light" w:cstheme="majorHAnsi"/>
-          <w:lang w:val="en-AU"/>
-        </w:rPr>
-        <w:t xml:space="preserve">Migrants from Britain and other European countries meant there were more people to fill jobs created by the government </w:t>
-      </w:r>
-      <w:r>
-        <w:rPr>
-          <w:rFonts w:cs="Calibri Light" w:cstheme="majorHAnsi"/>
-          <w:lang w:val="en-AU"/>
-        </w:rPr>
-        <w:t xml:space="preserve">and jobs whose workers were lost fighting in World War II. This bolstered the Australian labour force (migrationheritage.nsw.gov.au reference). Before they become citizens (which required staying in Australia for at least two years) most migrants worked in government projects or became factory workers. A large government project which gave many migrants work at the time was the Snowy Mountains Hydro Electric scheme. Without these migrants the hydro-electric plant may not have been built nearly as quickly if at all. After the two years these migrants spent in government programs they became Australian citizens and were free to work and live anywhere in Australia they wanted to. Just </w:t>
-      </w:r>
-      <w:r>
-        <w:rPr>
-          <w:rFonts w:cs="Calibri" w:cstheme="minorHAnsi"/>
-          <w:lang w:val="en-AU"/>
-        </w:rPr>
-        <w:t xml:space="preserve">Arthur Calwell’s policy stated, Australia was much better off after accepting these migrants and the economy grew substantial as a result. </w:t>
-      </w:r>
-    </w:p>
-    <w:p>
-      <w:pPr>
-        <w:pStyle w:val="Normal"/>
-        <w:rPr>
-          <w:rFonts w:ascii="Calibri Light" w:hAnsi="Calibri Light" w:cs="Calibri Light" w:asciiTheme="majorHAnsi" w:cstheme="majorHAnsi" w:hAnsiTheme="majorHAnsi"/>
-          <w:lang w:val="en-AU"/>
-        </w:rPr>
-      </w:pPr>
-      <w:r>
-        <w:rPr>
-          <w:rFonts w:cs="Calibri Light" w:cstheme="majorHAnsi" w:ascii="Calibri Light" w:hAnsi="Calibri Light"/>
-          <w:lang w:val="en-AU"/>
-        </w:rPr>
-      </w:r>
-    </w:p>
-    <w:p>
-      <w:pPr>
-        <w:pStyle w:val="Normal"/>
-        <w:rPr>
-          <w:rFonts w:ascii="Calibri Light" w:hAnsi="Calibri Light" w:cs="Calibri Light" w:asciiTheme="majorHAnsi" w:cstheme="majorHAnsi" w:hAnsiTheme="majorHAnsi"/>
-          <w:lang w:val="en-AU"/>
-        </w:rPr>
-      </w:pPr>
-      <w:r>
-        <w:rPr>
-          <w:rFonts w:cs="Calibri Light" w:cstheme="majorHAnsi" w:ascii="Calibri Light" w:hAnsi="Calibri Light"/>
-          <w:lang w:val="en-AU"/>
-        </w:rPr>
-      </w:r>
-    </w:p>
-    <w:p>
-      <w:pPr>
-        <w:pStyle w:val="Normal"/>
-        <w:rPr>
-          <w:rFonts w:ascii="Calibri Light" w:hAnsi="Calibri Light" w:cs="Calibri Light" w:asciiTheme="majorHAnsi" w:cstheme="majorHAnsi" w:hAnsiTheme="majorHAnsi"/>
-          <w:lang w:val="en-AU"/>
-        </w:rPr>
-      </w:pPr>
-      <w:r>
-        <w:rPr>
-          <w:rFonts w:cs="Calibri Light" w:cstheme="majorHAnsi" w:ascii="Calibri Light" w:hAnsi="Calibri Light"/>
-          <w:lang w:val="en-AU"/>
-        </w:rPr>
-      </w:r>
-    </w:p>
-    <w:p>
-      <w:pPr>
-        <w:pStyle w:val="Heading2"/>
-        <w:rPr>
-          <w:rFonts w:cs="Calibri Light" w:cstheme="majorHAnsi"/>
-          <w:lang w:val="en-AU"/>
-        </w:rPr>
-      </w:pPr>
-      <w:bookmarkStart w:id="14" w:name="_Toc73441783"/>
-      <w:r>
-        <w:rPr>
-          <w:rFonts w:cs="Calibri Light" w:cstheme="majorHAnsi"/>
-          <w:lang w:val="en-AU"/>
-        </w:rPr>
-        <w:t>6.0 Conclusion</w:t>
-      </w:r>
-      <w:bookmarkEnd w:id="14"/>
-    </w:p>
-    <w:p>
-      <w:pPr>
-        <w:pStyle w:val="Normal"/>
-        <w:rPr>
-          <w:rFonts w:ascii="Calibri Light" w:hAnsi="Calibri Light" w:cs="Calibri Light" w:asciiTheme="majorHAnsi" w:cstheme="majorHAnsi" w:hAnsiTheme="majorHAnsi"/>
-          <w:lang w:val="en-AU"/>
-        </w:rPr>
-      </w:pPr>
-      <w:r>
-        <w:rPr>
-          <w:rFonts w:cs="Calibri Light" w:cstheme="majorHAnsi" w:ascii="Calibri Light" w:hAnsi="Calibri Light"/>
-          <w:lang w:val="en-AU"/>
-        </w:rPr>
-        <w:t xml:space="preserve">In conclusion British Migrants helped develop Australian society </w:t>
-      </w:r>
-      <w:r>
-        <w:rPr>
-          <w:rFonts w:cs="Calibri Light" w:cstheme="majorHAnsi" w:ascii="Calibri Light" w:hAnsi="Calibri Light"/>
-          <w:lang w:val="en-AU"/>
-        </w:rPr>
-        <w:t>into what it is today by and succeeded in fulfilling the “populate or perish” policy. They did this by bolstering the workforce during a time of worker shortage helping build many government projects at the time.</w:t>
-      </w:r>
-    </w:p>
-    <w:p>
-      <w:pPr>
-        <w:pStyle w:val="Normal"/>
-        <w:rPr>
-          <w:rFonts w:ascii="Calibri Light" w:hAnsi="Calibri Light" w:cs="Calibri Light" w:asciiTheme="majorHAnsi" w:cstheme="majorHAnsi" w:hAnsiTheme="majorHAnsi"/>
-          <w:lang w:val="en-AU"/>
-        </w:rPr>
-      </w:pPr>
-      <w:r>
-        <w:rPr>
-          <w:rFonts w:cs="Calibri Light" w:cstheme="majorHAnsi" w:ascii="Calibri Light" w:hAnsi="Calibri Light"/>
-          <w:lang w:val="en-AU"/>
-        </w:rPr>
-      </w:r>
-    </w:p>
-    <w:p>
-      <w:pPr>
-        <w:pStyle w:val="Normal"/>
-        <w:rPr>
-          <w:rFonts w:ascii="Calibri Light" w:hAnsi="Calibri Light" w:cs="Calibri Light" w:asciiTheme="majorHAnsi" w:cstheme="majorHAnsi" w:hAnsiTheme="majorHAnsi"/>
-          <w:lang w:val="en-AU"/>
-        </w:rPr>
-      </w:pPr>
-      <w:r>
-        <w:rPr>
-          <w:rFonts w:cs="Calibri Light" w:cstheme="majorHAnsi" w:ascii="Calibri Light" w:hAnsi="Calibri Light"/>
-          <w:lang w:val="en-AU"/>
-        </w:rPr>
-      </w:r>
-    </w:p>
-    <w:p>
-      <w:pPr>
-        <w:pStyle w:val="Normal"/>
-        <w:rPr>
-          <w:rFonts w:ascii="Calibri Light" w:hAnsi="Calibri Light" w:cs="Calibri Light" w:asciiTheme="majorHAnsi" w:cstheme="majorHAnsi" w:hAnsiTheme="majorHAnsi"/>
-          <w:lang w:val="en-AU"/>
-        </w:rPr>
-      </w:pPr>
-      <w:r>
-        <w:rPr>
-          <w:rFonts w:cs="Calibri Light" w:cstheme="majorHAnsi" w:ascii="Calibri Light" w:hAnsi="Calibri Light"/>
-          <w:lang w:val="en-AU"/>
-        </w:rPr>
-      </w:r>
-    </w:p>
-    <w:p>
-      <w:pPr>
-        <w:pStyle w:val="Normal"/>
-        <w:rPr>
-          <w:rFonts w:ascii="Calibri Light" w:hAnsi="Calibri Light" w:cs="Calibri Light" w:asciiTheme="majorHAnsi" w:cstheme="majorHAnsi" w:hAnsiTheme="majorHAnsi"/>
-          <w:lang w:val="en-AU"/>
-        </w:rPr>
-      </w:pPr>
-      <w:r>
-        <w:rPr>
-          <w:rFonts w:cs="Calibri Light" w:cstheme="majorHAnsi" w:ascii="Calibri Light" w:hAnsi="Calibri Light"/>
-          <w:lang w:val="en-AU"/>
-        </w:rPr>
-      </w:r>
-    </w:p>
-    <w:p>
-      <w:pPr>
-        <w:pStyle w:val="Normal"/>
-        <w:rPr>
-          <w:rFonts w:ascii="Calibri Light" w:hAnsi="Calibri Light" w:cs="Calibri Light" w:asciiTheme="majorHAnsi" w:cstheme="majorHAnsi" w:hAnsiTheme="majorHAnsi"/>
-          <w:lang w:val="en-AU"/>
-        </w:rPr>
-      </w:pPr>
-      <w:r>
-        <w:rPr>
-          <w:rFonts w:cs="Calibri Light" w:cstheme="majorHAnsi" w:ascii="Calibri Light" w:hAnsi="Calibri Light"/>
-          <w:lang w:val="en-AU"/>
-        </w:rPr>
-      </w:r>
-    </w:p>
-    <w:p>
-      <w:pPr>
-        <w:pStyle w:val="Normal"/>
-        <w:rPr>
-          <w:rFonts w:ascii="Calibri Light" w:hAnsi="Calibri Light" w:cs="Calibri Light" w:asciiTheme="majorHAnsi" w:cstheme="majorHAnsi" w:hAnsiTheme="majorHAnsi"/>
-          <w:sz w:val="24"/>
-          <w:szCs w:val="24"/>
-          <w:lang w:val="en-AU"/>
-        </w:rPr>
-      </w:pPr>
-      <w:r>
-        <w:rPr/>
-      </w:r>
-      <w:r>
-        <w:br w:type="page"/>
-      </w:r>
-    </w:p>
-    <w:p>
-      <w:pPr>
-        <w:pStyle w:val="Heading2"/>
-        <w:rPr>
           <w:lang w:val="en-AU"/>
         </w:rPr>
       </w:pPr>
@@ -2149,21 +2015,65 @@
           <w:lang w:val="en-AU"/>
         </w:rPr>
       </w:pPr>
-      <w:bookmarkStart w:id="16" w:name="js-reference-string-0"/>
+      <w:bookmarkStart w:id="16" w:name="js-reference-string-02"/>
       <w:bookmarkEnd w:id="16"/>
-      <w:r>
-        <w:rPr>
-          <w:color w:val="000000"/>
-          <w:lang w:val="en-AU"/>
-        </w:rPr>
-        <w:t xml:space="preserve">Carrodus, G., Delaney, T., McArthur, K., &amp; Smith, R. (2012). </w:t>
-      </w:r>
       <w:r>
         <w:rPr>
           <w:i/>
           <w:color w:val="000000"/>
           <w:lang w:val="en-AU"/>
         </w:rPr>
+        <w:t>1945 – 1965 Australia's migration history timeline</w:t>
+      </w:r>
+      <w:r>
+        <w:rPr>
+          <w:color w:val="000000"/>
+          <w:lang w:val="en-AU"/>
+        </w:rPr>
+        <w:t>. Migrationheritage.nsw.gov.au. (2010). Retrieved 31 May 2022, from https://www.migrationheritage.nsw.gov.au/exhibition/objectsthroughtime-history/1945-1965/index.html.</w:t>
+      </w:r>
+      <w:r>
+        <w:rPr>
+          <w:lang w:val="en-AU"/>
+        </w:rPr>
+        <w:t xml:space="preserve"> </w:t>
+      </w:r>
+    </w:p>
+    <w:p>
+      <w:pPr>
+        <w:pStyle w:val="Normal"/>
+        <w:rPr>
+          <w:lang w:val="en-AU"/>
+        </w:rPr>
+      </w:pPr>
+      <w:r>
+        <w:rPr>
+          <w:lang w:val="en-AU"/>
+        </w:rPr>
+      </w:r>
+    </w:p>
+    <w:p>
+      <w:pPr>
+        <w:pStyle w:val="Normal"/>
+        <w:rPr>
+          <w:lang w:val="en-AU"/>
+        </w:rPr>
+      </w:pPr>
+      <w:bookmarkStart w:id="17" w:name="js-reference-string-0"/>
+      <w:bookmarkEnd w:id="17"/>
+      <w:r>
+        <w:rPr>
+          <w:color w:val="000000"/>
+          <w:lang w:val="en-AU"/>
+        </w:rPr>
+        <w:t xml:space="preserve">Carrodus, G., Delaney, T., McArthur, K., &amp; Smith, R. (2012). </w:t>
+      </w:r>
+      <w:r>
+        <w:rPr>
+          <w:i/>
+          <w:color w:val="000000"/>
+          <w:lang w:val="en-AU"/>
+        </w:rPr>
         <w:t>Oxford Big Ideas. History 10</w:t>
       </w:r>
       <w:r>
@@ -2194,101 +2104,130 @@
           <w:lang w:val="en-AU"/>
         </w:rPr>
       </w:pPr>
-      <w:r>
-        <w:rPr>
-          <w:lang w:val="en-AU"/>
-        </w:rPr>
-      </w:r>
-    </w:p>
-    <w:p>
-      <w:pPr>
-        <w:pStyle w:val="Normal"/>
-        <w:rPr>
-          <w:lang w:val="en-AU"/>
-        </w:rPr>
-      </w:pPr>
-      <w:r>
-        <w:rPr>
-          <w:lang w:val="en-AU"/>
-        </w:rPr>
-      </w:r>
-    </w:p>
-    <w:p>
-      <w:pPr>
-        <w:pStyle w:val="Normal"/>
-        <w:rPr>
-          <w:lang w:val="en-AU"/>
-        </w:rPr>
-      </w:pPr>
-      <w:r>
-        <w:rPr>
-          <w:lang w:val="en-AU"/>
-        </w:rPr>
-      </w:r>
-    </w:p>
-    <w:p>
-      <w:pPr>
-        <w:pStyle w:val="Normal"/>
-        <w:rPr>
-          <w:lang w:val="en-AU"/>
-        </w:rPr>
-      </w:pPr>
-      <w:r>
-        <w:rPr>
-          <w:lang w:val="en-AU"/>
-        </w:rPr>
-      </w:r>
-    </w:p>
-    <w:p>
-      <w:pPr>
-        <w:pStyle w:val="Normal"/>
-        <w:rPr>
-          <w:lang w:val="en-AU"/>
-        </w:rPr>
-      </w:pPr>
-      <w:r>
-        <w:rPr>
-          <w:lang w:val="en-AU"/>
-        </w:rPr>
-      </w:r>
-    </w:p>
-    <w:p>
-      <w:pPr>
-        <w:pStyle w:val="Normal"/>
-        <w:rPr>
-          <w:lang w:val="en-AU"/>
-        </w:rPr>
-      </w:pPr>
-      <w:r>
-        <w:rPr>
-          <w:lang w:val="en-AU"/>
-        </w:rPr>
-      </w:r>
-    </w:p>
-    <w:p>
-      <w:pPr>
-        <w:pStyle w:val="Normal"/>
-        <w:rPr>
-          <w:lang w:val="en-AU"/>
-        </w:rPr>
-      </w:pPr>
-      <w:r>
-        <w:rPr>
-          <w:lang w:val="en-AU"/>
-        </w:rPr>
-      </w:r>
-    </w:p>
-    <w:p>
-      <w:pPr>
-        <w:pStyle w:val="Normal"/>
-        <w:rPr>
-          <w:lang w:val="en-AU"/>
-        </w:rPr>
-      </w:pPr>
-      <w:r>
-        <w:rPr>
-          <w:lang w:val="en-AU"/>
-        </w:rPr>
+      <w:bookmarkStart w:id="18" w:name="js-reference-string-12"/>
+      <w:bookmarkEnd w:id="18"/>
+      <w:r>
+        <w:rPr>
+          <w:color w:val="000000"/>
+          <w:lang w:val="en-AU"/>
+        </w:rPr>
+        <w:t xml:space="preserve">Greenberg, J. (1948). </w:t>
+      </w:r>
+      <w:r>
+        <w:rPr>
+          <w:i/>
+          <w:color w:val="000000"/>
+          <w:lang w:val="en-AU"/>
+        </w:rPr>
+        <w:t>Australia Land of Tomorrow</w:t>
+      </w:r>
+      <w:r>
+        <w:rPr>
+          <w:color w:val="000000"/>
+          <w:lang w:val="en-AU"/>
+        </w:rPr>
+        <w:t>. Poster.</w:t>
+      </w:r>
+      <w:r>
+        <w:rPr>
+          <w:lang w:val="en-AU"/>
+        </w:rPr>
+        <w:t xml:space="preserve"> </w:t>
+      </w:r>
+    </w:p>
+    <w:p>
+      <w:pPr>
+        <w:pStyle w:val="Normal"/>
+        <w:rPr>
+          <w:lang w:val="en-AU"/>
+        </w:rPr>
+      </w:pPr>
+      <w:r>
+        <w:rPr>
+          <w:lang w:val="en-AU"/>
+        </w:rPr>
+      </w:r>
+    </w:p>
+    <w:p>
+      <w:pPr>
+        <w:pStyle w:val="Normal"/>
+        <w:rPr>
+          <w:lang w:val="en-AU"/>
+        </w:rPr>
+      </w:pPr>
+      <w:bookmarkStart w:id="19" w:name="js-reference-string-11"/>
+      <w:bookmarkEnd w:id="19"/>
+      <w:r>
+        <w:rPr>
+          <w:i/>
+          <w:color w:val="000000"/>
+          <w:lang w:val="en-AU"/>
+        </w:rPr>
+        <w:t>Journeys to Australia</w:t>
+      </w:r>
+      <w:r>
+        <w:rPr>
+          <w:color w:val="000000"/>
+          <w:lang w:val="en-AU"/>
+        </w:rPr>
+        <w:t>. Museums Victoria. (2022). Retrieved 31 May 2022, from https://museumsvictoria.com.au/immigrationmuseum/resources/journeys-to-australia/.</w:t>
+      </w:r>
+      <w:r>
+        <w:rPr>
+          <w:lang w:val="en-AU"/>
+        </w:rPr>
+        <w:t xml:space="preserve"> </w:t>
+      </w:r>
+    </w:p>
+    <w:p>
+      <w:pPr>
+        <w:pStyle w:val="Normal"/>
+        <w:rPr>
+          <w:lang w:val="en-AU"/>
+        </w:rPr>
+      </w:pPr>
+      <w:r>
+        <w:rPr>
+          <w:lang w:val="en-AU"/>
+        </w:rPr>
+      </w:r>
+    </w:p>
+    <w:p>
+      <w:pPr>
+        <w:pStyle w:val="Normal"/>
+        <w:rPr>
+          <w:lang w:val="en-AU"/>
+        </w:rPr>
+      </w:pPr>
+      <w:bookmarkStart w:id="20" w:name="js-reference-string-1"/>
+      <w:bookmarkEnd w:id="20"/>
+      <w:r>
+        <w:rPr>
+          <w:color w:val="000000"/>
+          <w:lang w:val="en-AU"/>
+        </w:rPr>
+        <w:t xml:space="preserve">Steeds, A. (2016). </w:t>
+      </w:r>
+      <w:r>
+        <w:rPr>
+          <w:i/>
+          <w:color w:val="000000"/>
+          <w:lang w:val="en-AU"/>
+        </w:rPr>
+        <w:t>The last great exodus from Britain?</w:t>
+      </w:r>
+      <w:r>
+        <w:rPr>
+          <w:color w:val="000000"/>
+          <w:lang w:val="en-AU"/>
+        </w:rPr>
+        <w:t>. Migration Museum. Retrieved 31 May 2022, from https://www.migrationmuseum.org/the-last-great-exodus-of-british-migrants/.</w:t>
+      </w:r>
+      <w:r>
+        <w:rPr>
+          <w:lang w:val="en-AU"/>
+        </w:rPr>
+        <w:t xml:space="preserve"> </w:t>
       </w:r>
     </w:p>
     <w:p>
@@ -2997,7 +2936,7 @@
         <w:docPartGallery w:val="Page Numbers (Bottom of Page)"/>
         <w:docPartUnique w:val="true"/>
       </w:docPartObj>
-      <w:id w:val="1593155317"/>
+      <w:id w:val="1982057980"/>
     </w:sdtPr>
     <w:sdtContent>
       <w:p>

</xml_diff>